<commit_message>
Changed the entire task view to be better
</commit_message>
<xml_diff>
--- a/Functionalrequirements.docx
+++ b/Functionalrequirements.docx
@@ -545,7 +545,47 @@
           <w:sz w:val="28"/>
           <w:szCs w:val="28"/>
         </w:rPr>
-        <w:t>Uploading docs</w:t>
+        <w:t xml:space="preserve">Task page </w:t>
+      </w:r>
+    </w:p>
+    <w:p>
+      <w:pPr>
+        <w:pStyle w:val="ListParagraph"/>
+        <w:numPr>
+          <w:ilvl w:val="1"/>
+          <w:numId w:val="5"/>
+        </w:numPr>
+        <w:rPr>
+          <w:sz w:val="28"/>
+          <w:szCs w:val="28"/>
+        </w:rPr>
+      </w:pPr>
+      <w:r>
+        <w:rPr>
+          <w:sz w:val="28"/>
+          <w:szCs w:val="28"/>
+        </w:rPr>
+        <w:t>Style drop down</w:t>
+      </w:r>
+    </w:p>
+    <w:p>
+      <w:pPr>
+        <w:pStyle w:val="ListParagraph"/>
+        <w:numPr>
+          <w:ilvl w:val="1"/>
+          <w:numId w:val="5"/>
+        </w:numPr>
+        <w:rPr>
+          <w:sz w:val="28"/>
+          <w:szCs w:val="28"/>
+        </w:rPr>
+      </w:pPr>
+      <w:r>
+        <w:rPr>
+          <w:sz w:val="28"/>
+          <w:szCs w:val="28"/>
+        </w:rPr>
+        <w:t>Style sub cat in drop down</w:t>
       </w:r>
     </w:p>
     <w:p>
@@ -565,68 +605,7 @@
           <w:sz w:val="28"/>
           <w:szCs w:val="28"/>
         </w:rPr>
-        <w:t>Making categories with drop down to see tasks (click on a button to drop down all tasks in category “issues”)</w:t>
-      </w:r>
-    </w:p>
-    <w:p>
-      <w:pPr>
-        <w:pStyle w:val="ListParagraph"/>
-        <w:numPr>
-          <w:ilvl w:val="0"/>
-          <w:numId w:val="5"/>
-        </w:numPr>
-        <w:rPr>
-          <w:sz w:val="28"/>
-          <w:szCs w:val="28"/>
-        </w:rPr>
-      </w:pPr>
-      <w:r>
-        <w:rPr>
-          <w:sz w:val="28"/>
-          <w:szCs w:val="28"/>
-        </w:rPr>
-        <w:t>Pushing and pulling from databases</w:t>
-      </w:r>
-    </w:p>
-    <w:p>
-      <w:pPr>
-        <w:pStyle w:val="ListParagraph"/>
-        <w:numPr>
-          <w:ilvl w:val="0"/>
-          <w:numId w:val="5"/>
-        </w:numPr>
-        <w:rPr>
-          <w:sz w:val="28"/>
-          <w:szCs w:val="28"/>
-        </w:rPr>
-      </w:pPr>
-      <w:r>
-        <w:rPr>
-          <w:sz w:val="28"/>
-          <w:szCs w:val="28"/>
-        </w:rPr>
-        <w:t>Buttons on add task are not same size</w:t>
-      </w:r>
-    </w:p>
-    <w:p>
-      <w:pPr>
-        <w:pStyle w:val="ListParagraph"/>
-        <w:numPr>
-          <w:ilvl w:val="0"/>
-          <w:numId w:val="5"/>
-        </w:numPr>
-        <w:rPr>
-          <w:sz w:val="28"/>
-          <w:szCs w:val="28"/>
-        </w:rPr>
-      </w:pPr>
-      <w:r>
-        <w:rPr>
-          <w:sz w:val="28"/>
-          <w:szCs w:val="28"/>
-        </w:rPr>
-        <w:lastRenderedPageBreak/>
-        <w:t>Drop down combo box to select what task it is(1of 3)</w:t>
+        <w:t>Add task function not working</w:t>
       </w:r>
       <w:bookmarkStart w:id="0" w:name="_GoBack"/>
       <w:bookmarkEnd w:id="0"/>
@@ -731,7 +710,7 @@
         <w:rFonts w:hint="default"/>
       </w:rPr>
     </w:lvl>
-    <w:lvl w:ilvl="1" w:tplc="04090019" w:tentative="1">
+    <w:lvl w:ilvl="1" w:tplc="04090019">
       <w:start w:val="1"/>
       <w:numFmt w:val="lowerLetter"/>
       <w:lvlText w:val="%2."/>

</xml_diff>